<commit_message>
Word docs for revision batch
</commit_message>
<xml_diff>
--- a/CEC-Documents/Revision batch V2019.1.002/CF2R/2019-CF2R-ENV-03-InsulationInstallation.docx
+++ b/CEC-Documents/Revision batch V2019.1.002/CF2R/2019-CF2R-ENV-03-InsulationInstallation.docx
@@ -5177,6 +5177,7 @@
                 <w:b/>
                 <w:szCs w:val="18"/>
               </w:rPr>
+              <w:lastRenderedPageBreak/>
               <w:t xml:space="preserve">F. </w:t>
             </w:r>
             <w:r>
@@ -11551,6 +11552,7 @@
                 <w:b/>
                 <w:szCs w:val="18"/>
               </w:rPr>
+              <w:lastRenderedPageBreak/>
               <w:t xml:space="preserve">M. </w:t>
             </w:r>
             <w:r>
@@ -12461,6 +12463,7 @@
                 <w:sz w:val="18"/>
                 <w:szCs w:val="18"/>
               </w:rPr>
+              <w:lastRenderedPageBreak/>
               <w:t>Documentation Author's Declaration Statement</w:t>
             </w:r>
           </w:p>
@@ -13580,6 +13583,7 @@
           <w:b/>
           <w:szCs w:val="18"/>
         </w:rPr>
+        <w:lastRenderedPageBreak/>
         <w:t>CF2R-ENV-03-E User Instructions</w:t>
       </w:r>
     </w:p>
@@ -37703,7 +37707,7 @@
 </file>
 
 <file path=customXml/itemProps1.xml><?xml version="1.0" encoding="utf-8"?>
-<ds:datastoreItem xmlns:ds="http://schemas.openxmlformats.org/officeDocument/2006/customXml" ds:itemID="{DC42FE90-9FC8-42F7-B771-97E563665B75}">
+<ds:datastoreItem xmlns:ds="http://schemas.openxmlformats.org/officeDocument/2006/customXml" ds:itemID="{B563B5CC-BF6E-40AA-810E-B9DCEDD00986}">
   <ds:schemaRefs>
     <ds:schemaRef ds:uri="http://schemas.openxmlformats.org/officeDocument/2006/bibliography"/>
   </ds:schemaRefs>

</xml_diff>